<commit_message>
Removed s's from MKRSPC_MNL. Updated staff in same.
</commit_message>
<xml_diff>
--- a/MKRSPC_MNL.docx
+++ b/MKRSPC_MNL.docx
@@ -1,6 +1,6 @@
 
 <file path=word/document.xml><?xml version="1.0" encoding="utf-8"?>
-<w:document xmlns:wpc="http://schemas.microsoft.com/office/word/2010/wordprocessingCanvas" xmlns:cx="http://schemas.microsoft.com/office/drawing/2014/chartex" xmlns:cx1="http://schemas.microsoft.com/office/drawing/2015/9/8/chartex" xmlns:cx2="http://schemas.microsoft.com/office/drawing/2015/10/21/chartex" xmlns:cx3="http://schemas.microsoft.com/office/drawing/2016/5/9/chartex" xmlns:cx4="http://schemas.microsoft.com/office/drawing/2016/5/10/chartex" xmlns:cx5="http://schemas.microsoft.com/office/drawing/2016/5/11/chartex" xmlns:cx6="http://schemas.microsoft.com/office/drawing/2016/5/12/chartex" xmlns:cx7="http://schemas.microsoft.com/office/drawing/2016/5/13/chartex" xmlns:cx8="http://schemas.microsoft.com/office/drawing/2016/5/14/chartex" xmlns:mc="http://schemas.openxmlformats.org/markup-compatibility/2006" xmlns:aink="http://schemas.microsoft.com/office/drawing/2016/ink" xmlns:am3d="http://schemas.microsoft.com/office/drawing/2017/model3d" xmlns:o="urn:schemas-microsoft-com:office:office" xmlns:oel="http://schemas.microsoft.com/office/2019/extlst" xmlns:r="http://schemas.openxmlformats.org/officeDocument/2006/relationships" xmlns:m="http://schemas.openxmlformats.org/officeDocument/2006/math" xmlns:v="urn:schemas-microsoft-com:vml" xmlns:wp14="http://schemas.microsoft.com/office/word/2010/wordprocessingDrawing" xmlns:wp="http://schemas.openxmlformats.org/drawingml/2006/wordprocessingDrawing" xmlns:w10="urn:schemas-microsoft-com:office:word" xmlns:w="http://schemas.openxmlformats.org/wordprocessingml/2006/main" xmlns:w14="http://schemas.microsoft.com/office/word/2010/wordml" xmlns:w15="http://schemas.microsoft.com/office/word/2012/wordml" xmlns:w16cex="http://schemas.microsoft.com/office/word/2018/wordml/cex" xmlns:w16cid="http://schemas.microsoft.com/office/word/2016/wordml/cid" xmlns:w16="http://schemas.microsoft.com/office/word/2018/wordml" xmlns:w16sdtdh="http://schemas.microsoft.com/office/word/2020/wordml/sdtdatahash" xmlns:w16se="http://schemas.microsoft.com/office/word/2015/wordml/symex" xmlns:wpg="http://schemas.microsoft.com/office/word/2010/wordprocessingGroup" xmlns:wpi="http://schemas.microsoft.com/office/word/2010/wordprocessingInk" xmlns:wne="http://schemas.microsoft.com/office/word/2006/wordml" xmlns:wps="http://schemas.microsoft.com/office/word/2010/wordprocessingShape" mc:Ignorable="w14 w15 w16se w16cid w16 w16cex w16sdtdh wp14">
+<w:document xmlns:wpc="http://schemas.microsoft.com/office/word/2010/wordprocessingCanvas" xmlns:cx="http://schemas.microsoft.com/office/drawing/2014/chartex" xmlns:cx1="http://schemas.microsoft.com/office/drawing/2015/9/8/chartex" xmlns:cx2="http://schemas.microsoft.com/office/drawing/2015/10/21/chartex" xmlns:cx3="http://schemas.microsoft.com/office/drawing/2016/5/9/chartex" xmlns:cx4="http://schemas.microsoft.com/office/drawing/2016/5/10/chartex" xmlns:cx5="http://schemas.microsoft.com/office/drawing/2016/5/11/chartex" xmlns:cx6="http://schemas.microsoft.com/office/drawing/2016/5/12/chartex" xmlns:cx7="http://schemas.microsoft.com/office/drawing/2016/5/13/chartex" xmlns:cx8="http://schemas.microsoft.com/office/drawing/2016/5/14/chartex" xmlns:mc="http://schemas.openxmlformats.org/markup-compatibility/2006" xmlns:aink="http://schemas.microsoft.com/office/drawing/2016/ink" xmlns:am3d="http://schemas.microsoft.com/office/drawing/2017/model3d" xmlns:o="urn:schemas-microsoft-com:office:office" xmlns:oel="http://schemas.microsoft.com/office/2019/extlst" xmlns:r="http://schemas.openxmlformats.org/officeDocument/2006/relationships" xmlns:m="http://schemas.openxmlformats.org/officeDocument/2006/math" xmlns:v="urn:schemas-microsoft-com:vml" xmlns:wp14="http://schemas.microsoft.com/office/word/2010/wordprocessingDrawing" xmlns:wp="http://schemas.openxmlformats.org/drawingml/2006/wordprocessingDrawing" xmlns:w10="urn:schemas-microsoft-com:office:word" xmlns:w="http://schemas.openxmlformats.org/wordprocessingml/2006/main" xmlns:w14="http://schemas.microsoft.com/office/word/2010/wordml" xmlns:w15="http://schemas.microsoft.com/office/word/2012/wordml" xmlns:w16cex="http://schemas.microsoft.com/office/word/2018/wordml/cex" xmlns:w16cid="http://schemas.microsoft.com/office/word/2016/wordml/cid" xmlns:w16="http://schemas.microsoft.com/office/word/2018/wordml" xmlns:w16du="http://schemas.microsoft.com/office/word/2023/wordml/word16du" xmlns:w16sdtdh="http://schemas.microsoft.com/office/word/2020/wordml/sdtdatahash" xmlns:w16se="http://schemas.microsoft.com/office/word/2015/wordml/symex" xmlns:wpg="http://schemas.microsoft.com/office/word/2010/wordprocessingGroup" xmlns:wpi="http://schemas.microsoft.com/office/word/2010/wordprocessingInk" xmlns:wne="http://schemas.microsoft.com/office/word/2006/wordml" xmlns:wps="http://schemas.microsoft.com/office/word/2010/wordprocessingShape" mc:Ignorable="w14 w15 w16se w16cid w16 w16cex w16sdtdh w16du wp14">
   <w:body>
     <w:p>
       <w:pPr>
@@ -68,7 +68,7 @@
                     <pic:cNvPicPr/>
                   </pic:nvPicPr>
                   <pic:blipFill>
-                    <a:blip r:embed="rId10">
+                    <a:blip r:embed="rId11">
                       <a:extLst>
                         <a:ext uri="{28A0092B-C50C-407E-A947-70E740481C1C}">
                           <a14:useLocalDpi xmlns:a14="http://schemas.microsoft.com/office/drawing/2010/main" val="0"/>
@@ -331,8 +331,8 @@
           <w:b/>
         </w:rPr>
         <w:sectPr>
-          <w:footerReference w:type="even" r:id="rId11"/>
-          <w:footerReference w:type="default" r:id="rId12"/>
+          <w:footerReference w:type="even" r:id="rId12"/>
+          <w:footerReference w:type="default" r:id="rId13"/>
           <w:pgSz w:w="12240" w:h="15840"/>
           <w:pgMar w:top="1440" w:right="1440" w:bottom="1440" w:left="1440" w:header="720" w:footer="720" w:gutter="0"/>
           <w:cols w:space="720"/>
@@ -435,7 +435,7 @@
         <w:rPr>
           <w:rFonts w:ascii="Mr Eaves XL Mod Nar OT Book" w:hAnsi="Mr Eaves XL Mod Nar OT Book"/>
         </w:rPr>
-        <w:t>Prototyping Labs</w:t>
+        <w:t>Prototyping Lab</w:t>
       </w:r>
       <w:r>
         <w:rPr>
@@ -515,9 +515,13 @@
           <w:rFonts w:ascii="Mr Eaves XL Mod Nar OT Book" w:hAnsi="Mr Eaves XL Mod Nar OT Book"/>
           <w:lang w:val="it-IT"/>
         </w:rPr>
-        <w:t>Bob Nesse</w:t>
-      </w:r>
-      <w:r>
+        <w:t>Jack Hatcher</w:t>
+      </w:r>
+      <w:r>
+        <w:rPr>
+          <w:rFonts w:ascii="Mr Eaves XL Mod Nar OT Book" w:hAnsi="Mr Eaves XL Mod Nar OT Book"/>
+          <w:lang w:val="it-IT"/>
+        </w:rPr>
         <w:tab/>
       </w:r>
       <w:r>
@@ -528,15 +532,45 @@
           <w:rFonts w:ascii="Mr Eaves XL Mod Nar OT Book" w:hAnsi="Mr Eaves XL Mod Nar OT Book"/>
           <w:lang w:val="it-IT"/>
         </w:rPr>
-        <w:t>nesser@uw.edu</w:t>
-      </w:r>
-    </w:p>
-    <w:p>
-      <w:pPr>
+        <w:t>jhat</w:t>
+      </w:r>
+      <w:r>
         <w:rPr>
           <w:rFonts w:ascii="Mr Eaves XL Mod Nar OT Book" w:hAnsi="Mr Eaves XL Mod Nar OT Book"/>
           <w:lang w:val="it-IT"/>
         </w:rPr>
+        <w:t>@uw.edu</w:t>
+      </w:r>
+    </w:p>
+    <w:p>
+      <w:pPr>
+        <w:rPr>
+          <w:rFonts w:ascii="Mr Eaves XL Mod Nar OT Book" w:hAnsi="Mr Eaves XL Mod Nar OT Book"/>
+          <w:lang w:val="it-IT"/>
+        </w:rPr>
+      </w:pPr>
+      <w:r>
+        <w:rPr>
+          <w:rFonts w:ascii="Mr Eaves XL Mod Nar OT Book" w:hAnsi="Mr Eaves XL Mod Nar OT Book"/>
+          <w:lang w:val="it-IT"/>
+        </w:rPr>
+        <w:t>Zubin Assadian</w:t>
+      </w:r>
+      <w:r>
+        <w:rPr>
+          <w:rFonts w:ascii="Mr Eaves XL Mod Nar OT Book" w:hAnsi="Mr Eaves XL Mod Nar OT Book"/>
+          <w:lang w:val="it-IT"/>
+        </w:rPr>
+        <w:tab/>
+        <w:t>zassad@uw.edu</w:t>
+      </w:r>
+    </w:p>
+    <w:p>
+      <w:pPr>
+        <w:rPr>
+          <w:rFonts w:ascii="Mr Eaves XL Mod Nar OT Book" w:hAnsi="Mr Eaves XL Mod Nar OT Book"/>
+          <w:lang w:val="it-IT"/>
+        </w:rPr>
       </w:pPr>
     </w:p>
     <w:p>
@@ -550,7 +584,7 @@
         <w:rPr>
           <w:rFonts w:ascii="Mr Eaves XL Mod Nar OT Book" w:hAnsi="Mr Eaves XL Mod Nar OT Book"/>
         </w:rPr>
-        <w:t xml:space="preserve">The Prototyping Labs </w:t>
+        <w:t xml:space="preserve">The Prototyping Lab </w:t>
       </w:r>
       <w:r>
         <w:rPr>
@@ -669,27 +703,27 @@
         <w:rPr>
           <w:rFonts w:ascii="Mr Eaves XL Mod Nar OT Book" w:hAnsi="Mr Eaves XL Mod Nar OT Book"/>
         </w:rPr>
-        <w:t xml:space="preserve">GIX will not be responsible for damage or loss of personal belongings, projects, or other materials left in the Prototyping Labs. Users are responsible to remove their belongings when they leave. </w:t>
-      </w:r>
-    </w:p>
-    <w:p>
-      <w:pPr>
-        <w:rPr>
-          <w:rFonts w:ascii="Mr Eaves XL Mod Nar OT Book" w:hAnsi="Mr Eaves XL Mod Nar OT Book"/>
-        </w:rPr>
-      </w:pPr>
-    </w:p>
-    <w:p>
-      <w:pPr>
-        <w:rPr>
-          <w:rFonts w:ascii="Mr Eaves XL Mod Nar OT Book" w:hAnsi="Mr Eaves XL Mod Nar OT Book"/>
-        </w:rPr>
-      </w:pPr>
-      <w:r>
-        <w:rPr>
-          <w:rFonts w:ascii="Mr Eaves XL Mod Nar OT Book" w:hAnsi="Mr Eaves XL Mod Nar OT Book"/>
-        </w:rPr>
-        <w:t>Any user is found responsible for causing intentional damage or loss to GIX, Prototyping Labs, or another user’s property may lose access to the Prototyping Labs.</w:t>
+        <w:t xml:space="preserve">GIX will not be responsible for damage or loss of personal belongings, projects, or other materials left in the Prototyping Lab. Users are responsible to remove their belongings when they leave. </w:t>
+      </w:r>
+    </w:p>
+    <w:p>
+      <w:pPr>
+        <w:rPr>
+          <w:rFonts w:ascii="Mr Eaves XL Mod Nar OT Book" w:hAnsi="Mr Eaves XL Mod Nar OT Book"/>
+        </w:rPr>
+      </w:pPr>
+    </w:p>
+    <w:p>
+      <w:pPr>
+        <w:rPr>
+          <w:rFonts w:ascii="Mr Eaves XL Mod Nar OT Book" w:hAnsi="Mr Eaves XL Mod Nar OT Book"/>
+        </w:rPr>
+      </w:pPr>
+      <w:r>
+        <w:rPr>
+          <w:rFonts w:ascii="Mr Eaves XL Mod Nar OT Book" w:hAnsi="Mr Eaves XL Mod Nar OT Book"/>
+        </w:rPr>
+        <w:t>Any user is found responsible for causing intentional damage or loss to GIX, Prototyping Lab, or another user’s property may lose access to the Prototyping Lab.</w:t>
       </w:r>
     </w:p>
     <w:p>
@@ -733,7 +767,7 @@
         <w:rPr>
           <w:rFonts w:ascii="Mr Eaves XL Mod Nar OT Book" w:hAnsi="Mr Eaves XL Mod Nar OT Book"/>
         </w:rPr>
-        <w:t>Federal and Washington State laws, local regulations and UW policies, including the Student Conduct Code, Workplace Violence and Sexual Harassment policies, UW Computing policies, and other policies in the UW Policy Directory also apply within the GIX Prototyping Labs.</w:t>
+        <w:t>Federal and Washington State laws, local regulations and UW policies, including the Student Conduct Code, Workplace Violence and Sexual Harassment policies, UW Computing policies, and other policies in the UW Policy Directory also apply within the GIX Prototyping Lab.</w:t>
       </w:r>
     </w:p>
     <w:p>
@@ -835,47 +869,47 @@
         <w:rPr>
           <w:rFonts w:ascii="Mr Eaves XL Mod Nar OT Book" w:hAnsi="Mr Eaves XL Mod Nar OT Book"/>
         </w:rPr>
-        <w:t xml:space="preserve">The GIX Prototyping Labs provides a variety of supplies and material that may be used at no cost. </w:t>
-      </w:r>
-    </w:p>
-    <w:p>
-      <w:pPr>
-        <w:rPr>
-          <w:rFonts w:ascii="Mr Eaves XL Mod Nar OT Book" w:hAnsi="Mr Eaves XL Mod Nar OT Book"/>
-        </w:rPr>
-      </w:pPr>
-    </w:p>
-    <w:p>
-      <w:pPr>
-        <w:rPr>
-          <w:rFonts w:ascii="Mr Eaves XL Mod Nar OT Book" w:hAnsi="Mr Eaves XL Mod Nar OT Book"/>
-        </w:rPr>
-      </w:pPr>
-      <w:r>
-        <w:rPr>
-          <w:rFonts w:ascii="Mr Eaves XL Mod Nar OT Book" w:hAnsi="Mr Eaves XL Mod Nar OT Book"/>
-        </w:rPr>
-        <w:t xml:space="preserve">Users are responsible for supplying any materials or supplies they need beyond what is provided in the Prototyping Labs using project budgets or their own funds. </w:t>
-      </w:r>
-    </w:p>
-    <w:p>
-      <w:pPr>
-        <w:rPr>
-          <w:rFonts w:ascii="Mr Eaves XL Mod Nar OT Book" w:hAnsi="Mr Eaves XL Mod Nar OT Book"/>
-        </w:rPr>
-      </w:pPr>
-    </w:p>
-    <w:p>
-      <w:pPr>
-        <w:rPr>
-          <w:rFonts w:ascii="Mr Eaves XL Mod Nar OT Book" w:hAnsi="Mr Eaves XL Mod Nar OT Book"/>
-        </w:rPr>
-      </w:pPr>
-      <w:r>
-        <w:rPr>
-          <w:rFonts w:ascii="Mr Eaves XL Mod Nar OT Book" w:hAnsi="Mr Eaves XL Mod Nar OT Book"/>
-        </w:rPr>
-        <w:t>Self-sourced materials must be approved by the Prototyping Labs staff.</w:t>
+        <w:t xml:space="preserve">The GIX Prototyping Lab provides a variety of supplies and material that may be used at no cost. </w:t>
+      </w:r>
+    </w:p>
+    <w:p>
+      <w:pPr>
+        <w:rPr>
+          <w:rFonts w:ascii="Mr Eaves XL Mod Nar OT Book" w:hAnsi="Mr Eaves XL Mod Nar OT Book"/>
+        </w:rPr>
+      </w:pPr>
+    </w:p>
+    <w:p>
+      <w:pPr>
+        <w:rPr>
+          <w:rFonts w:ascii="Mr Eaves XL Mod Nar OT Book" w:hAnsi="Mr Eaves XL Mod Nar OT Book"/>
+        </w:rPr>
+      </w:pPr>
+      <w:r>
+        <w:rPr>
+          <w:rFonts w:ascii="Mr Eaves XL Mod Nar OT Book" w:hAnsi="Mr Eaves XL Mod Nar OT Book"/>
+        </w:rPr>
+        <w:t xml:space="preserve">Users are responsible for supplying any materials or supplies they need beyond what is provided in the Prototyping Lab using project budgets or their own funds. </w:t>
+      </w:r>
+    </w:p>
+    <w:p>
+      <w:pPr>
+        <w:rPr>
+          <w:rFonts w:ascii="Mr Eaves XL Mod Nar OT Book" w:hAnsi="Mr Eaves XL Mod Nar OT Book"/>
+        </w:rPr>
+      </w:pPr>
+    </w:p>
+    <w:p>
+      <w:pPr>
+        <w:rPr>
+          <w:rFonts w:ascii="Mr Eaves XL Mod Nar OT Book" w:hAnsi="Mr Eaves XL Mod Nar OT Book"/>
+        </w:rPr>
+      </w:pPr>
+      <w:r>
+        <w:rPr>
+          <w:rFonts w:ascii="Mr Eaves XL Mod Nar OT Book" w:hAnsi="Mr Eaves XL Mod Nar OT Book"/>
+        </w:rPr>
+        <w:t>Self-sourced materials must be approved by the Prototyping Lab staff.</w:t>
       </w:r>
     </w:p>
     <w:p>
@@ -930,7 +964,7 @@
         <w:rPr>
           <w:rFonts w:ascii="Mr Eaves XL Mod Nar OT Book" w:hAnsi="Mr Eaves XL Mod Nar OT Book"/>
         </w:rPr>
-        <w:t xml:space="preserve"> of the Prototyping Labs</w:t>
+        <w:t xml:space="preserve"> of the Prototyping Lab</w:t>
       </w:r>
       <w:r>
         <w:rPr>
@@ -954,7 +988,7 @@
         <w:rPr>
           <w:rFonts w:ascii="Mr Eaves XL Mod Nar OT Book" w:hAnsi="Mr Eaves XL Mod Nar OT Book"/>
         </w:rPr>
-        <w:t xml:space="preserve"> and faculty may use the Prototyping Labs for academically relevant work and projects.</w:t>
+        <w:t xml:space="preserve"> and faculty may use the Prototyping Lab for academically relevant work and projects.</w:t>
       </w:r>
     </w:p>
     <w:p>
@@ -1077,7 +1111,7 @@
           <w:rFonts w:ascii="Mr Eaves XL Mod Nar OT Book" w:hAnsi="Mr Eaves XL Mod Nar OT Book"/>
         </w:rPr>
         <w:lastRenderedPageBreak/>
-        <w:t xml:space="preserve">The development of commercially viable projects is encouraged in the Prototyping Labs. Commercial projects should be </w:t>
+        <w:t xml:space="preserve">The development of commercially viable projects is encouraged in the Prototyping Lab. Commercial projects should be </w:t>
       </w:r>
       <w:r>
         <w:rPr>
@@ -1089,7 +1123,7 @@
         <w:rPr>
           <w:rFonts w:ascii="Mr Eaves XL Mod Nar OT Book" w:hAnsi="Mr Eaves XL Mod Nar OT Book"/>
         </w:rPr>
-        <w:t xml:space="preserve"> of GIX and the MSTI program, and their development may not interfere with student work for academic courses. Production runs and the direct sales of items produced in the Prototyping Labs </w:t>
+        <w:t xml:space="preserve"> of GIX and the MSTI program, and their development may not interfere with student work for academic courses. Production runs and the direct sales of items produced in the Prototyping Lab </w:t>
       </w:r>
       <w:r>
         <w:rPr>
@@ -1248,7 +1282,7 @@
         <w:rPr>
           <w:rFonts w:ascii="Mr Eaves XL Mod Nar OT Book" w:hAnsi="Mr Eaves XL Mod Nar OT Book"/>
         </w:rPr>
-        <w:t xml:space="preserve"> may not, under any circumstance, be accessed without the presence of Prototyping Labs</w:t>
+        <w:t xml:space="preserve"> may not, under any circumstance, be accessed without the presence of Prototyping Lab</w:t>
       </w:r>
       <w:r>
         <w:rPr>
@@ -1280,7 +1314,7 @@
         <w:rPr>
           <w:rFonts w:ascii="Mr Eaves XL Mod Nar OT Book" w:hAnsi="Mr Eaves XL Mod Nar OT Book"/>
         </w:rPr>
-        <w:t>Staff may be in other areas of the Prototyping Labs during open hours. Prior to turning on equipment in a specialty lab users must inform a staff member to ensure proper safety monitoring.</w:t>
+        <w:t>Staff may be in other areas of the Prototyping Lab during open hours. Prior to turning on equipment in a specialty lab users must inform a staff member to ensure proper safety monitoring.</w:t>
       </w:r>
     </w:p>
     <w:p>
@@ -1363,7 +1397,7 @@
           <w:rFonts w:ascii="Mr Eaves XL Mod Nar OT Book" w:hAnsi="Mr Eaves XL Mod Nar OT Book"/>
           <w:b/>
         </w:rPr>
-        <w:t>PROTOTYPING LABS POLICIES</w:t>
+        <w:t>PROTOTYPING LAB POLICIES</w:t>
       </w:r>
     </w:p>
     <w:p>
@@ -1401,7 +1435,7 @@
         <w:rPr>
           <w:rFonts w:ascii="Mr Eaves XL Mod Nar OT Book" w:hAnsi="Mr Eaves XL Mod Nar OT Book"/>
         </w:rPr>
-        <w:t xml:space="preserve"> their own safety while in the Labs. Manuals, Operating Procedures, Materials Safety, and other relevant information </w:t>
+        <w:t xml:space="preserve"> their own safety while in the Lab. Manuals, Operating Procedures, Materials Safety, and other relevant information </w:t>
       </w:r>
       <w:r>
         <w:rPr>
@@ -1413,7 +1447,7 @@
         <w:rPr>
           <w:rFonts w:ascii="Mr Eaves XL Mod Nar OT Book" w:hAnsi="Mr Eaves XL Mod Nar OT Book"/>
         </w:rPr>
-        <w:t xml:space="preserve"> available in the Labs.</w:t>
+        <w:t xml:space="preserve"> available in the Lab.</w:t>
       </w:r>
       <w:r>
         <w:rPr>
@@ -1450,7 +1484,13 @@
         <w:rPr>
           <w:rFonts w:ascii="Mr Eaves XL Mod Nar OT Book" w:hAnsi="Mr Eaves XL Mod Nar OT Book"/>
         </w:rPr>
-        <w:t>You must complete orientation before use of any part of the Prototyping Labs</w:t>
+        <w:t>You must complete orientation before use of any part of the Prototyping Lab</w:t>
+      </w:r>
+      <w:r>
+        <w:rPr>
+          <w:rFonts w:ascii="Mr Eaves XL Mod Nar OT Book" w:hAnsi="Mr Eaves XL Mod Nar OT Book"/>
+        </w:rPr>
+        <w:t>.</w:t>
       </w:r>
     </w:p>
     <w:p>
@@ -1486,7 +1526,7 @@
         <w:rPr>
           <w:rFonts w:ascii="Mr Eaves XL Mod Nar OT Book" w:hAnsi="Mr Eaves XL Mod Nar OT Book"/>
         </w:rPr>
-        <w:t>Only use the Prototyping Labs with a clear head. Distraction, intoxication, and lack of sleep all lead to injuries and are not allowed.</w:t>
+        <w:t>Only use the Prototyping Lab with a clear head. Distraction, intoxication, and lack of sleep all lead to injuries and are not allowed.</w:t>
       </w:r>
     </w:p>
     <w:p>
@@ -1504,7 +1544,7 @@
         <w:rPr>
           <w:rFonts w:ascii="Mr Eaves XL Mod Nar OT Book" w:hAnsi="Mr Eaves XL Mod Nar OT Book"/>
         </w:rPr>
-        <w:t>Clean up and return tools to their homes after you are done in the Prototyping Labs. Everyone is in a hurry or running late, those are not valid excuses.</w:t>
+        <w:t>Clean up and return tools to their homes after you are done in the Prototyping Lab. Everyone is in a hurry or running late, those are not valid excuses.</w:t>
       </w:r>
     </w:p>
     <w:p>
@@ -1522,7 +1562,7 @@
         <w:rPr>
           <w:rFonts w:ascii="Mr Eaves XL Mod Nar OT Book" w:hAnsi="Mr Eaves XL Mod Nar OT Book"/>
         </w:rPr>
-        <w:t>Spray adhesives are not allowed in the Prototyping Labs.</w:t>
+        <w:t>Spray adhesives are not allowed in the Prototyping Lab.</w:t>
       </w:r>
     </w:p>
     <w:p>
@@ -1540,7 +1580,7 @@
         <w:rPr>
           <w:rFonts w:ascii="Mr Eaves XL Mod Nar OT Book" w:hAnsi="Mr Eaves XL Mod Nar OT Book"/>
         </w:rPr>
-        <w:t>Prototyping Labs tools must stay in the Prototyping Labs unless you have approval from staff.</w:t>
+        <w:t>Prototyping Lab tools must stay in the Prototyping Lab unless you have approval from staff.</w:t>
       </w:r>
     </w:p>
     <w:p>
@@ -1558,7 +1598,7 @@
         <w:rPr>
           <w:rFonts w:ascii="Mr Eaves XL Mod Nar OT Book" w:hAnsi="Mr Eaves XL Mod Nar OT Book"/>
         </w:rPr>
-        <w:t xml:space="preserve">The materials in the Prototyping Labs are intended for classwork, one-off projects, or prototypes, not for mass production. </w:t>
+        <w:t xml:space="preserve">The materials in the Prototyping Lab are intended for classwork, one-off projects, or prototypes, not for mass production. </w:t>
       </w:r>
     </w:p>
     <w:p>
@@ -1601,7 +1641,7 @@
         <w:rPr>
           <w:rFonts w:ascii="Mr Eaves XL Mod Nar OT Book" w:hAnsi="Mr Eaves XL Mod Nar OT Book"/>
         </w:rPr>
-        <w:t>Dress appropriately when operating tools in the Prototyping Labs. This means no loose clothing, dangling jewelry, lanyards, loose hair, or open-toed shoes.</w:t>
+        <w:t>Dress appropriately when operating tools in the Prototyping Lab. This means no loose clothing, dangling jewelry, lanyards, loose hair, or open-toed shoes.</w:t>
       </w:r>
     </w:p>
     <w:p>
@@ -1643,7 +1683,7 @@
         <w:rPr>
           <w:rFonts w:ascii="Mr Eaves XL Mod Nar OT Book" w:hAnsi="Mr Eaves XL Mod Nar OT Book"/>
         </w:rPr>
-        <w:t>No eating in the Prototyping Labs. Drinking from open containers is also not allowed while working.</w:t>
+        <w:t>No eating in the Prototyping Lab. Drinking from open containers is also not allowed while working.</w:t>
       </w:r>
     </w:p>
     <w:p>
@@ -1661,7 +1701,13 @@
         <w:rPr>
           <w:rFonts w:ascii="Mr Eaves XL Mod Nar OT Book" w:hAnsi="Mr Eaves XL Mod Nar OT Book"/>
         </w:rPr>
-        <w:t>Report damaged or malfunctioning equipment to staff immediately. Do not attempt to repair yourself as you can incur liability that way.</w:t>
+        <w:t xml:space="preserve">Report damaged or malfunctioning equipment to </w:t>
+      </w:r>
+      <w:r>
+        <w:rPr>
+          <w:rFonts w:ascii="Mr Eaves XL Mod Nar OT Book" w:hAnsi="Mr Eaves XL Mod Nar OT Book"/>
+        </w:rPr>
+        <w:t>staff immediately. Do not attempt to repair yourself as you can incur liability that way.</w:t>
       </w:r>
     </w:p>
     <w:p>
@@ -1679,7 +1725,7 @@
         <w:rPr>
           <w:rFonts w:ascii="Mr Eaves XL Mod Nar OT Book" w:hAnsi="Mr Eaves XL Mod Nar OT Book"/>
         </w:rPr>
-        <w:t>Only use approved materials in the Prototyping Labs. The materials provided in the Labs are pre-approved, but outside materials must be approved by staff, particularly if you are going to use them on the lasers.</w:t>
+        <w:t>Only use approved materials in the Prototyping Lab. The materials provided in the Lab are pre-approved, but outside materials must be approved by staff, particularly if you are going to use them on the lasers.</w:t>
       </w:r>
     </w:p>
     <w:p>
@@ -1838,33 +1884,33 @@
           <w:sz w:val="20"/>
           <w:szCs w:val="20"/>
         </w:rPr>
-        <w:t>GIX PROTOTYPING LABS POLICY ACKNOWLEDGEMENT FORM</w:t>
-      </w:r>
-    </w:p>
-    <w:p>
-      <w:pPr>
-        <w:rPr>
-          <w:rFonts w:ascii="Encode Sans" w:hAnsi="Encode Sans"/>
-          <w:sz w:val="20"/>
-          <w:szCs w:val="20"/>
-        </w:rPr>
-      </w:pPr>
-    </w:p>
-    <w:p>
-      <w:pPr>
-        <w:rPr>
-          <w:rFonts w:ascii="Encode Sans" w:hAnsi="Encode Sans"/>
-          <w:sz w:val="20"/>
-          <w:szCs w:val="20"/>
-        </w:rPr>
-      </w:pPr>
-      <w:r>
-        <w:rPr>
-          <w:rFonts w:ascii="Encode Sans" w:hAnsi="Encode Sans"/>
-          <w:sz w:val="20"/>
-          <w:szCs w:val="20"/>
-        </w:rPr>
-        <w:t>GIX requires all users to meet the following requirements to access the “open-access” portion of the Labs:</w:t>
+        <w:t>GIX PROTOTYPING LAB POLICY ACKNOWLEDGEMENT FORM</w:t>
+      </w:r>
+    </w:p>
+    <w:p>
+      <w:pPr>
+        <w:rPr>
+          <w:rFonts w:ascii="Encode Sans" w:hAnsi="Encode Sans"/>
+          <w:sz w:val="20"/>
+          <w:szCs w:val="20"/>
+        </w:rPr>
+      </w:pPr>
+    </w:p>
+    <w:p>
+      <w:pPr>
+        <w:rPr>
+          <w:rFonts w:ascii="Encode Sans" w:hAnsi="Encode Sans"/>
+          <w:sz w:val="20"/>
+          <w:szCs w:val="20"/>
+        </w:rPr>
+      </w:pPr>
+      <w:r>
+        <w:rPr>
+          <w:rFonts w:ascii="Encode Sans" w:hAnsi="Encode Sans"/>
+          <w:sz w:val="20"/>
+          <w:szCs w:val="20"/>
+        </w:rPr>
+        <w:t>GIX requires all users to meet the following requirements to access the “open-access” portion of the Lab:</w:t>
       </w:r>
     </w:p>
     <w:p>
@@ -1895,7 +1941,7 @@
           <w:sz w:val="20"/>
           <w:szCs w:val="20"/>
         </w:rPr>
-        <w:t>Have completed the Prototyping Labs Safety Orientation</w:t>
+        <w:t>Have completed the Prototyping Lab Safety Orientation</w:t>
       </w:r>
     </w:p>
     <w:p>
@@ -1917,7 +1963,7 @@
           <w:sz w:val="20"/>
           <w:szCs w:val="20"/>
         </w:rPr>
-        <w:t>Have read the Prototyping Labs Safety &amp; Operations Guide</w:t>
+        <w:t>Have read the Prototyping Lab Safety &amp; Operations Guide</w:t>
       </w:r>
     </w:p>
     <w:p>
@@ -2055,7 +2101,7 @@
           <w:sz w:val="20"/>
           <w:szCs w:val="20"/>
         </w:rPr>
-        <w:t>I confirm that I have attended the Prototyping Labs Safety Orientation</w:t>
+        <w:t>I confirm that I have attended the Prototyping Lab Safety Orientation</w:t>
       </w:r>
       <w:r>
         <w:tab/>
@@ -2102,7 +2148,7 @@
           <w:sz w:val="20"/>
           <w:szCs w:val="20"/>
         </w:rPr>
-        <w:t>I confirm that I have read and understand the Prototyping Labs</w:t>
+        <w:t>I confirm that I have read and understand the Prototyping Lab</w:t>
       </w:r>
       <w:r>
         <w:rPr>
@@ -2393,7 +2439,7 @@
 </file>
 
 <file path=word/endnotes.xml><?xml version="1.0" encoding="utf-8"?>
-<w:endnotes xmlns:wpc="http://schemas.microsoft.com/office/word/2010/wordprocessingCanvas" xmlns:cx="http://schemas.microsoft.com/office/drawing/2014/chartex" xmlns:cx1="http://schemas.microsoft.com/office/drawing/2015/9/8/chartex" xmlns:cx2="http://schemas.microsoft.com/office/drawing/2015/10/21/chartex" xmlns:cx3="http://schemas.microsoft.com/office/drawing/2016/5/9/chartex" xmlns:cx4="http://schemas.microsoft.com/office/drawing/2016/5/10/chartex" xmlns:cx5="http://schemas.microsoft.com/office/drawing/2016/5/11/chartex" xmlns:cx6="http://schemas.microsoft.com/office/drawing/2016/5/12/chartex" xmlns:cx7="http://schemas.microsoft.com/office/drawing/2016/5/13/chartex" xmlns:cx8="http://schemas.microsoft.com/office/drawing/2016/5/14/chartex" xmlns:mc="http://schemas.openxmlformats.org/markup-compatibility/2006" xmlns:aink="http://schemas.microsoft.com/office/drawing/2016/ink" xmlns:am3d="http://schemas.microsoft.com/office/drawing/2017/model3d" xmlns:o="urn:schemas-microsoft-com:office:office" xmlns:oel="http://schemas.microsoft.com/office/2019/extlst" xmlns:r="http://schemas.openxmlformats.org/officeDocument/2006/relationships" xmlns:m="http://schemas.openxmlformats.org/officeDocument/2006/math" xmlns:v="urn:schemas-microsoft-com:vml" xmlns:wp14="http://schemas.microsoft.com/office/word/2010/wordprocessingDrawing" xmlns:wp="http://schemas.openxmlformats.org/drawingml/2006/wordprocessingDrawing" xmlns:w10="urn:schemas-microsoft-com:office:word" xmlns:w="http://schemas.openxmlformats.org/wordprocessingml/2006/main" xmlns:w14="http://schemas.microsoft.com/office/word/2010/wordml" xmlns:w15="http://schemas.microsoft.com/office/word/2012/wordml" xmlns:w16cex="http://schemas.microsoft.com/office/word/2018/wordml/cex" xmlns:w16cid="http://schemas.microsoft.com/office/word/2016/wordml/cid" xmlns:w16="http://schemas.microsoft.com/office/word/2018/wordml" xmlns:w16sdtdh="http://schemas.microsoft.com/office/word/2020/wordml/sdtdatahash" xmlns:w16se="http://schemas.microsoft.com/office/word/2015/wordml/symex" xmlns:wpg="http://schemas.microsoft.com/office/word/2010/wordprocessingGroup" xmlns:wpi="http://schemas.microsoft.com/office/word/2010/wordprocessingInk" xmlns:wne="http://schemas.microsoft.com/office/word/2006/wordml" xmlns:wps="http://schemas.microsoft.com/office/word/2010/wordprocessingShape" mc:Ignorable="w14 w15 w16se w16cid w16 w16cex w16sdtdh wp14">
+<w:endnotes xmlns:wpc="http://schemas.microsoft.com/office/word/2010/wordprocessingCanvas" xmlns:cx="http://schemas.microsoft.com/office/drawing/2014/chartex" xmlns:cx1="http://schemas.microsoft.com/office/drawing/2015/9/8/chartex" xmlns:cx2="http://schemas.microsoft.com/office/drawing/2015/10/21/chartex" xmlns:cx3="http://schemas.microsoft.com/office/drawing/2016/5/9/chartex" xmlns:cx4="http://schemas.microsoft.com/office/drawing/2016/5/10/chartex" xmlns:cx5="http://schemas.microsoft.com/office/drawing/2016/5/11/chartex" xmlns:cx6="http://schemas.microsoft.com/office/drawing/2016/5/12/chartex" xmlns:cx7="http://schemas.microsoft.com/office/drawing/2016/5/13/chartex" xmlns:cx8="http://schemas.microsoft.com/office/drawing/2016/5/14/chartex" xmlns:mc="http://schemas.openxmlformats.org/markup-compatibility/2006" xmlns:aink="http://schemas.microsoft.com/office/drawing/2016/ink" xmlns:am3d="http://schemas.microsoft.com/office/drawing/2017/model3d" xmlns:o="urn:schemas-microsoft-com:office:office" xmlns:oel="http://schemas.microsoft.com/office/2019/extlst" xmlns:r="http://schemas.openxmlformats.org/officeDocument/2006/relationships" xmlns:m="http://schemas.openxmlformats.org/officeDocument/2006/math" xmlns:v="urn:schemas-microsoft-com:vml" xmlns:wp14="http://schemas.microsoft.com/office/word/2010/wordprocessingDrawing" xmlns:wp="http://schemas.openxmlformats.org/drawingml/2006/wordprocessingDrawing" xmlns:w10="urn:schemas-microsoft-com:office:word" xmlns:w="http://schemas.openxmlformats.org/wordprocessingml/2006/main" xmlns:w14="http://schemas.microsoft.com/office/word/2010/wordml" xmlns:w15="http://schemas.microsoft.com/office/word/2012/wordml" xmlns:w16cex="http://schemas.microsoft.com/office/word/2018/wordml/cex" xmlns:w16cid="http://schemas.microsoft.com/office/word/2016/wordml/cid" xmlns:w16="http://schemas.microsoft.com/office/word/2018/wordml" xmlns:w16du="http://schemas.microsoft.com/office/word/2023/wordml/word16du" xmlns:w16sdtdh="http://schemas.microsoft.com/office/word/2020/wordml/sdtdatahash" xmlns:w16se="http://schemas.microsoft.com/office/word/2015/wordml/symex" xmlns:wpg="http://schemas.microsoft.com/office/word/2010/wordprocessingGroup" xmlns:wpi="http://schemas.microsoft.com/office/word/2010/wordprocessingInk" xmlns:wne="http://schemas.microsoft.com/office/word/2006/wordml" xmlns:wps="http://schemas.microsoft.com/office/word/2010/wordprocessingShape" mc:Ignorable="w14 w15 w16se w16cid w16 w16cex w16sdtdh w16du wp14">
   <w:endnote w:type="separator" w:id="-1">
     <w:p>
       <w:r>
@@ -2412,7 +2458,7 @@
 </file>
 
 <file path=word/footer1.xml><?xml version="1.0" encoding="utf-8"?>
-<w:ftr xmlns:wpc="http://schemas.microsoft.com/office/word/2010/wordprocessingCanvas" xmlns:cx="http://schemas.microsoft.com/office/drawing/2014/chartex" xmlns:cx1="http://schemas.microsoft.com/office/drawing/2015/9/8/chartex" xmlns:cx2="http://schemas.microsoft.com/office/drawing/2015/10/21/chartex" xmlns:cx3="http://schemas.microsoft.com/office/drawing/2016/5/9/chartex" xmlns:cx4="http://schemas.microsoft.com/office/drawing/2016/5/10/chartex" xmlns:cx5="http://schemas.microsoft.com/office/drawing/2016/5/11/chartex" xmlns:cx6="http://schemas.microsoft.com/office/drawing/2016/5/12/chartex" xmlns:cx7="http://schemas.microsoft.com/office/drawing/2016/5/13/chartex" xmlns:cx8="http://schemas.microsoft.com/office/drawing/2016/5/14/chartex" xmlns:mc="http://schemas.openxmlformats.org/markup-compatibility/2006" xmlns:aink="http://schemas.microsoft.com/office/drawing/2016/ink" xmlns:am3d="http://schemas.microsoft.com/office/drawing/2017/model3d" xmlns:o="urn:schemas-microsoft-com:office:office" xmlns:oel="http://schemas.microsoft.com/office/2019/extlst" xmlns:r="http://schemas.openxmlformats.org/officeDocument/2006/relationships" xmlns:m="http://schemas.openxmlformats.org/officeDocument/2006/math" xmlns:v="urn:schemas-microsoft-com:vml" xmlns:wp14="http://schemas.microsoft.com/office/word/2010/wordprocessingDrawing" xmlns:wp="http://schemas.openxmlformats.org/drawingml/2006/wordprocessingDrawing" xmlns:w10="urn:schemas-microsoft-com:office:word" xmlns:w="http://schemas.openxmlformats.org/wordprocessingml/2006/main" xmlns:w14="http://schemas.microsoft.com/office/word/2010/wordml" xmlns:w15="http://schemas.microsoft.com/office/word/2012/wordml" xmlns:w16cex="http://schemas.microsoft.com/office/word/2018/wordml/cex" xmlns:w16cid="http://schemas.microsoft.com/office/word/2016/wordml/cid" xmlns:w16="http://schemas.microsoft.com/office/word/2018/wordml" xmlns:w16sdtdh="http://schemas.microsoft.com/office/word/2020/wordml/sdtdatahash" xmlns:w16se="http://schemas.microsoft.com/office/word/2015/wordml/symex" xmlns:wpg="http://schemas.microsoft.com/office/word/2010/wordprocessingGroup" xmlns:wpi="http://schemas.microsoft.com/office/word/2010/wordprocessingInk" xmlns:wne="http://schemas.microsoft.com/office/word/2006/wordml" xmlns:wps="http://schemas.microsoft.com/office/word/2010/wordprocessingShape" mc:Ignorable="w14 w15 w16se w16cid w16 w16cex w16sdtdh wp14">
+<w:ftr xmlns:wpc="http://schemas.microsoft.com/office/word/2010/wordprocessingCanvas" xmlns:cx="http://schemas.microsoft.com/office/drawing/2014/chartex" xmlns:cx1="http://schemas.microsoft.com/office/drawing/2015/9/8/chartex" xmlns:cx2="http://schemas.microsoft.com/office/drawing/2015/10/21/chartex" xmlns:cx3="http://schemas.microsoft.com/office/drawing/2016/5/9/chartex" xmlns:cx4="http://schemas.microsoft.com/office/drawing/2016/5/10/chartex" xmlns:cx5="http://schemas.microsoft.com/office/drawing/2016/5/11/chartex" xmlns:cx6="http://schemas.microsoft.com/office/drawing/2016/5/12/chartex" xmlns:cx7="http://schemas.microsoft.com/office/drawing/2016/5/13/chartex" xmlns:cx8="http://schemas.microsoft.com/office/drawing/2016/5/14/chartex" xmlns:mc="http://schemas.openxmlformats.org/markup-compatibility/2006" xmlns:aink="http://schemas.microsoft.com/office/drawing/2016/ink" xmlns:am3d="http://schemas.microsoft.com/office/drawing/2017/model3d" xmlns:o="urn:schemas-microsoft-com:office:office" xmlns:oel="http://schemas.microsoft.com/office/2019/extlst" xmlns:r="http://schemas.openxmlformats.org/officeDocument/2006/relationships" xmlns:m="http://schemas.openxmlformats.org/officeDocument/2006/math" xmlns:v="urn:schemas-microsoft-com:vml" xmlns:wp14="http://schemas.microsoft.com/office/word/2010/wordprocessingDrawing" xmlns:wp="http://schemas.openxmlformats.org/drawingml/2006/wordprocessingDrawing" xmlns:w10="urn:schemas-microsoft-com:office:word" xmlns:w="http://schemas.openxmlformats.org/wordprocessingml/2006/main" xmlns:w14="http://schemas.microsoft.com/office/word/2010/wordml" xmlns:w15="http://schemas.microsoft.com/office/word/2012/wordml" xmlns:w16cex="http://schemas.microsoft.com/office/word/2018/wordml/cex" xmlns:w16cid="http://schemas.microsoft.com/office/word/2016/wordml/cid" xmlns:w16="http://schemas.microsoft.com/office/word/2018/wordml" xmlns:w16du="http://schemas.microsoft.com/office/word/2023/wordml/word16du" xmlns:w16sdtdh="http://schemas.microsoft.com/office/word/2020/wordml/sdtdatahash" xmlns:w16se="http://schemas.microsoft.com/office/word/2015/wordml/symex" xmlns:wpg="http://schemas.microsoft.com/office/word/2010/wordprocessingGroup" xmlns:wpi="http://schemas.microsoft.com/office/word/2010/wordprocessingInk" xmlns:wne="http://schemas.microsoft.com/office/word/2006/wordml" xmlns:wps="http://schemas.microsoft.com/office/word/2010/wordprocessingShape" mc:Ignorable="w14 w15 w16se w16cid w16 w16cex w16sdtdh w16du wp14">
   <w:p>
     <w:pPr>
       <w:pStyle w:val="Footer"/>
@@ -2450,7 +2496,7 @@
 </file>
 
 <file path=word/footer2.xml><?xml version="1.0" encoding="utf-8"?>
-<w:ftr xmlns:wpc="http://schemas.microsoft.com/office/word/2010/wordprocessingCanvas" xmlns:cx="http://schemas.microsoft.com/office/drawing/2014/chartex" xmlns:cx1="http://schemas.microsoft.com/office/drawing/2015/9/8/chartex" xmlns:cx2="http://schemas.microsoft.com/office/drawing/2015/10/21/chartex" xmlns:cx3="http://schemas.microsoft.com/office/drawing/2016/5/9/chartex" xmlns:cx4="http://schemas.microsoft.com/office/drawing/2016/5/10/chartex" xmlns:cx5="http://schemas.microsoft.com/office/drawing/2016/5/11/chartex" xmlns:cx6="http://schemas.microsoft.com/office/drawing/2016/5/12/chartex" xmlns:cx7="http://schemas.microsoft.com/office/drawing/2016/5/13/chartex" xmlns:cx8="http://schemas.microsoft.com/office/drawing/2016/5/14/chartex" xmlns:mc="http://schemas.openxmlformats.org/markup-compatibility/2006" xmlns:aink="http://schemas.microsoft.com/office/drawing/2016/ink" xmlns:am3d="http://schemas.microsoft.com/office/drawing/2017/model3d" xmlns:o="urn:schemas-microsoft-com:office:office" xmlns:oel="http://schemas.microsoft.com/office/2019/extlst" xmlns:r="http://schemas.openxmlformats.org/officeDocument/2006/relationships" xmlns:m="http://schemas.openxmlformats.org/officeDocument/2006/math" xmlns:v="urn:schemas-microsoft-com:vml" xmlns:wp14="http://schemas.microsoft.com/office/word/2010/wordprocessingDrawing" xmlns:wp="http://schemas.openxmlformats.org/drawingml/2006/wordprocessingDrawing" xmlns:w10="urn:schemas-microsoft-com:office:word" xmlns:w="http://schemas.openxmlformats.org/wordprocessingml/2006/main" xmlns:w14="http://schemas.microsoft.com/office/word/2010/wordml" xmlns:w15="http://schemas.microsoft.com/office/word/2012/wordml" xmlns:w16cex="http://schemas.microsoft.com/office/word/2018/wordml/cex" xmlns:w16cid="http://schemas.microsoft.com/office/word/2016/wordml/cid" xmlns:w16="http://schemas.microsoft.com/office/word/2018/wordml" xmlns:w16sdtdh="http://schemas.microsoft.com/office/word/2020/wordml/sdtdatahash" xmlns:w16se="http://schemas.microsoft.com/office/word/2015/wordml/symex" xmlns:wpg="http://schemas.microsoft.com/office/word/2010/wordprocessingGroup" xmlns:wpi="http://schemas.microsoft.com/office/word/2010/wordprocessingInk" xmlns:wne="http://schemas.microsoft.com/office/word/2006/wordml" xmlns:wps="http://schemas.microsoft.com/office/word/2010/wordprocessingShape" mc:Ignorable="w14 w15 w16se w16cid w16 w16cex w16sdtdh wp14">
+<w:ftr xmlns:wpc="http://schemas.microsoft.com/office/word/2010/wordprocessingCanvas" xmlns:cx="http://schemas.microsoft.com/office/drawing/2014/chartex" xmlns:cx1="http://schemas.microsoft.com/office/drawing/2015/9/8/chartex" xmlns:cx2="http://schemas.microsoft.com/office/drawing/2015/10/21/chartex" xmlns:cx3="http://schemas.microsoft.com/office/drawing/2016/5/9/chartex" xmlns:cx4="http://schemas.microsoft.com/office/drawing/2016/5/10/chartex" xmlns:cx5="http://schemas.microsoft.com/office/drawing/2016/5/11/chartex" xmlns:cx6="http://schemas.microsoft.com/office/drawing/2016/5/12/chartex" xmlns:cx7="http://schemas.microsoft.com/office/drawing/2016/5/13/chartex" xmlns:cx8="http://schemas.microsoft.com/office/drawing/2016/5/14/chartex" xmlns:mc="http://schemas.openxmlformats.org/markup-compatibility/2006" xmlns:aink="http://schemas.microsoft.com/office/drawing/2016/ink" xmlns:am3d="http://schemas.microsoft.com/office/drawing/2017/model3d" xmlns:o="urn:schemas-microsoft-com:office:office" xmlns:oel="http://schemas.microsoft.com/office/2019/extlst" xmlns:r="http://schemas.openxmlformats.org/officeDocument/2006/relationships" xmlns:m="http://schemas.openxmlformats.org/officeDocument/2006/math" xmlns:v="urn:schemas-microsoft-com:vml" xmlns:wp14="http://schemas.microsoft.com/office/word/2010/wordprocessingDrawing" xmlns:wp="http://schemas.openxmlformats.org/drawingml/2006/wordprocessingDrawing" xmlns:w10="urn:schemas-microsoft-com:office:word" xmlns:w="http://schemas.openxmlformats.org/wordprocessingml/2006/main" xmlns:w14="http://schemas.microsoft.com/office/word/2010/wordml" xmlns:w15="http://schemas.microsoft.com/office/word/2012/wordml" xmlns:w16cex="http://schemas.microsoft.com/office/word/2018/wordml/cex" xmlns:w16cid="http://schemas.microsoft.com/office/word/2016/wordml/cid" xmlns:w16="http://schemas.microsoft.com/office/word/2018/wordml" xmlns:w16du="http://schemas.microsoft.com/office/word/2023/wordml/word16du" xmlns:w16sdtdh="http://schemas.microsoft.com/office/word/2020/wordml/sdtdatahash" xmlns:w16se="http://schemas.microsoft.com/office/word/2015/wordml/symex" xmlns:wpg="http://schemas.microsoft.com/office/word/2010/wordprocessingGroup" xmlns:wpi="http://schemas.microsoft.com/office/word/2010/wordprocessingInk" xmlns:wne="http://schemas.microsoft.com/office/word/2006/wordml" xmlns:wps="http://schemas.microsoft.com/office/word/2010/wordprocessingShape" mc:Ignorable="w14 w15 w16se w16cid w16 w16cex w16sdtdh w16du wp14">
   <w:p>
     <w:pPr>
       <w:pStyle w:val="Footer"/>
@@ -2534,7 +2580,7 @@
 </file>
 
 <file path=word/footnotes.xml><?xml version="1.0" encoding="utf-8"?>
-<w:footnotes xmlns:wpc="http://schemas.microsoft.com/office/word/2010/wordprocessingCanvas" xmlns:cx="http://schemas.microsoft.com/office/drawing/2014/chartex" xmlns:cx1="http://schemas.microsoft.com/office/drawing/2015/9/8/chartex" xmlns:cx2="http://schemas.microsoft.com/office/drawing/2015/10/21/chartex" xmlns:cx3="http://schemas.microsoft.com/office/drawing/2016/5/9/chartex" xmlns:cx4="http://schemas.microsoft.com/office/drawing/2016/5/10/chartex" xmlns:cx5="http://schemas.microsoft.com/office/drawing/2016/5/11/chartex" xmlns:cx6="http://schemas.microsoft.com/office/drawing/2016/5/12/chartex" xmlns:cx7="http://schemas.microsoft.com/office/drawing/2016/5/13/chartex" xmlns:cx8="http://schemas.microsoft.com/office/drawing/2016/5/14/chartex" xmlns:mc="http://schemas.openxmlformats.org/markup-compatibility/2006" xmlns:aink="http://schemas.microsoft.com/office/drawing/2016/ink" xmlns:am3d="http://schemas.microsoft.com/office/drawing/2017/model3d" xmlns:o="urn:schemas-microsoft-com:office:office" xmlns:oel="http://schemas.microsoft.com/office/2019/extlst" xmlns:r="http://schemas.openxmlformats.org/officeDocument/2006/relationships" xmlns:m="http://schemas.openxmlformats.org/officeDocument/2006/math" xmlns:v="urn:schemas-microsoft-com:vml" xmlns:wp14="http://schemas.microsoft.com/office/word/2010/wordprocessingDrawing" xmlns:wp="http://schemas.openxmlformats.org/drawingml/2006/wordprocessingDrawing" xmlns:w10="urn:schemas-microsoft-com:office:word" xmlns:w="http://schemas.openxmlformats.org/wordprocessingml/2006/main" xmlns:w14="http://schemas.microsoft.com/office/word/2010/wordml" xmlns:w15="http://schemas.microsoft.com/office/word/2012/wordml" xmlns:w16cex="http://schemas.microsoft.com/office/word/2018/wordml/cex" xmlns:w16cid="http://schemas.microsoft.com/office/word/2016/wordml/cid" xmlns:w16="http://schemas.microsoft.com/office/word/2018/wordml" xmlns:w16sdtdh="http://schemas.microsoft.com/office/word/2020/wordml/sdtdatahash" xmlns:w16se="http://schemas.microsoft.com/office/word/2015/wordml/symex" xmlns:wpg="http://schemas.microsoft.com/office/word/2010/wordprocessingGroup" xmlns:wpi="http://schemas.microsoft.com/office/word/2010/wordprocessingInk" xmlns:wne="http://schemas.microsoft.com/office/word/2006/wordml" xmlns:wps="http://schemas.microsoft.com/office/word/2010/wordprocessingShape" mc:Ignorable="w14 w15 w16se w16cid w16 w16cex w16sdtdh wp14">
+<w:footnotes xmlns:wpc="http://schemas.microsoft.com/office/word/2010/wordprocessingCanvas" xmlns:cx="http://schemas.microsoft.com/office/drawing/2014/chartex" xmlns:cx1="http://schemas.microsoft.com/office/drawing/2015/9/8/chartex" xmlns:cx2="http://schemas.microsoft.com/office/drawing/2015/10/21/chartex" xmlns:cx3="http://schemas.microsoft.com/office/drawing/2016/5/9/chartex" xmlns:cx4="http://schemas.microsoft.com/office/drawing/2016/5/10/chartex" xmlns:cx5="http://schemas.microsoft.com/office/drawing/2016/5/11/chartex" xmlns:cx6="http://schemas.microsoft.com/office/drawing/2016/5/12/chartex" xmlns:cx7="http://schemas.microsoft.com/office/drawing/2016/5/13/chartex" xmlns:cx8="http://schemas.microsoft.com/office/drawing/2016/5/14/chartex" xmlns:mc="http://schemas.openxmlformats.org/markup-compatibility/2006" xmlns:aink="http://schemas.microsoft.com/office/drawing/2016/ink" xmlns:am3d="http://schemas.microsoft.com/office/drawing/2017/model3d" xmlns:o="urn:schemas-microsoft-com:office:office" xmlns:oel="http://schemas.microsoft.com/office/2019/extlst" xmlns:r="http://schemas.openxmlformats.org/officeDocument/2006/relationships" xmlns:m="http://schemas.openxmlformats.org/officeDocument/2006/math" xmlns:v="urn:schemas-microsoft-com:vml" xmlns:wp14="http://schemas.microsoft.com/office/word/2010/wordprocessingDrawing" xmlns:wp="http://schemas.openxmlformats.org/drawingml/2006/wordprocessingDrawing" xmlns:w10="urn:schemas-microsoft-com:office:word" xmlns:w="http://schemas.openxmlformats.org/wordprocessingml/2006/main" xmlns:w14="http://schemas.microsoft.com/office/word/2010/wordml" xmlns:w15="http://schemas.microsoft.com/office/word/2012/wordml" xmlns:w16cex="http://schemas.microsoft.com/office/word/2018/wordml/cex" xmlns:w16cid="http://schemas.microsoft.com/office/word/2016/wordml/cid" xmlns:w16="http://schemas.microsoft.com/office/word/2018/wordml" xmlns:w16du="http://schemas.microsoft.com/office/word/2023/wordml/word16du" xmlns:w16sdtdh="http://schemas.microsoft.com/office/word/2020/wordml/sdtdatahash" xmlns:w16se="http://schemas.microsoft.com/office/word/2015/wordml/symex" xmlns:wpg="http://schemas.microsoft.com/office/word/2010/wordprocessingGroup" xmlns:wpi="http://schemas.microsoft.com/office/word/2010/wordprocessingInk" xmlns:wne="http://schemas.microsoft.com/office/word/2006/wordml" xmlns:wps="http://schemas.microsoft.com/office/word/2010/wordprocessingShape" mc:Ignorable="w14 w15 w16se w16cid w16 w16cex w16sdtdh w16du wp14">
   <w:footnote w:type="separator" w:id="-1">
     <w:p>
       <w:r>
@@ -2553,7 +2599,7 @@
 </file>
 
 <file path=word/numbering.xml><?xml version="1.0" encoding="utf-8"?>
-<w:numbering xmlns:wpc="http://schemas.microsoft.com/office/word/2010/wordprocessingCanvas" xmlns:cx="http://schemas.microsoft.com/office/drawing/2014/chartex" xmlns:cx1="http://schemas.microsoft.com/office/drawing/2015/9/8/chartex" xmlns:cx2="http://schemas.microsoft.com/office/drawing/2015/10/21/chartex" xmlns:cx3="http://schemas.microsoft.com/office/drawing/2016/5/9/chartex" xmlns:cx4="http://schemas.microsoft.com/office/drawing/2016/5/10/chartex" xmlns:cx5="http://schemas.microsoft.com/office/drawing/2016/5/11/chartex" xmlns:cx6="http://schemas.microsoft.com/office/drawing/2016/5/12/chartex" xmlns:cx7="http://schemas.microsoft.com/office/drawing/2016/5/13/chartex" xmlns:cx8="http://schemas.microsoft.com/office/drawing/2016/5/14/chartex" xmlns:mc="http://schemas.openxmlformats.org/markup-compatibility/2006" xmlns:aink="http://schemas.microsoft.com/office/drawing/2016/ink" xmlns:am3d="http://schemas.microsoft.com/office/drawing/2017/model3d" xmlns:o="urn:schemas-microsoft-com:office:office" xmlns:oel="http://schemas.microsoft.com/office/2019/extlst" xmlns:r="http://schemas.openxmlformats.org/officeDocument/2006/relationships" xmlns:m="http://schemas.openxmlformats.org/officeDocument/2006/math" xmlns:v="urn:schemas-microsoft-com:vml" xmlns:wp14="http://schemas.microsoft.com/office/word/2010/wordprocessingDrawing" xmlns:wp="http://schemas.openxmlformats.org/drawingml/2006/wordprocessingDrawing" xmlns:w10="urn:schemas-microsoft-com:office:word" xmlns:w="http://schemas.openxmlformats.org/wordprocessingml/2006/main" xmlns:w14="http://schemas.microsoft.com/office/word/2010/wordml" xmlns:w15="http://schemas.microsoft.com/office/word/2012/wordml" xmlns:w16cex="http://schemas.microsoft.com/office/word/2018/wordml/cex" xmlns:w16cid="http://schemas.microsoft.com/office/word/2016/wordml/cid" xmlns:w16="http://schemas.microsoft.com/office/word/2018/wordml" xmlns:w16sdtdh="http://schemas.microsoft.com/office/word/2020/wordml/sdtdatahash" xmlns:w16se="http://schemas.microsoft.com/office/word/2015/wordml/symex" xmlns:wpg="http://schemas.microsoft.com/office/word/2010/wordprocessingGroup" xmlns:wpi="http://schemas.microsoft.com/office/word/2010/wordprocessingInk" xmlns:wne="http://schemas.microsoft.com/office/word/2006/wordml" xmlns:wps="http://schemas.microsoft.com/office/word/2010/wordprocessingShape" mc:Ignorable="w14 w15 w16se w16cid w16 w16cex w16sdtdh wp14">
+<w:numbering xmlns:wpc="http://schemas.microsoft.com/office/word/2010/wordprocessingCanvas" xmlns:cx="http://schemas.microsoft.com/office/drawing/2014/chartex" xmlns:cx1="http://schemas.microsoft.com/office/drawing/2015/9/8/chartex" xmlns:cx2="http://schemas.microsoft.com/office/drawing/2015/10/21/chartex" xmlns:cx3="http://schemas.microsoft.com/office/drawing/2016/5/9/chartex" xmlns:cx4="http://schemas.microsoft.com/office/drawing/2016/5/10/chartex" xmlns:cx5="http://schemas.microsoft.com/office/drawing/2016/5/11/chartex" xmlns:cx6="http://schemas.microsoft.com/office/drawing/2016/5/12/chartex" xmlns:cx7="http://schemas.microsoft.com/office/drawing/2016/5/13/chartex" xmlns:cx8="http://schemas.microsoft.com/office/drawing/2016/5/14/chartex" xmlns:mc="http://schemas.openxmlformats.org/markup-compatibility/2006" xmlns:aink="http://schemas.microsoft.com/office/drawing/2016/ink" xmlns:am3d="http://schemas.microsoft.com/office/drawing/2017/model3d" xmlns:o="urn:schemas-microsoft-com:office:office" xmlns:oel="http://schemas.microsoft.com/office/2019/extlst" xmlns:r="http://schemas.openxmlformats.org/officeDocument/2006/relationships" xmlns:m="http://schemas.openxmlformats.org/officeDocument/2006/math" xmlns:v="urn:schemas-microsoft-com:vml" xmlns:wp14="http://schemas.microsoft.com/office/word/2010/wordprocessingDrawing" xmlns:wp="http://schemas.openxmlformats.org/drawingml/2006/wordprocessingDrawing" xmlns:w10="urn:schemas-microsoft-com:office:word" xmlns:w="http://schemas.openxmlformats.org/wordprocessingml/2006/main" xmlns:w14="http://schemas.microsoft.com/office/word/2010/wordml" xmlns:w15="http://schemas.microsoft.com/office/word/2012/wordml" xmlns:w16cex="http://schemas.microsoft.com/office/word/2018/wordml/cex" xmlns:w16cid="http://schemas.microsoft.com/office/word/2016/wordml/cid" xmlns:w16="http://schemas.microsoft.com/office/word/2018/wordml" xmlns:w16du="http://schemas.microsoft.com/office/word/2023/wordml/word16du" xmlns:w16sdtdh="http://schemas.microsoft.com/office/word/2020/wordml/sdtdatahash" xmlns:w16se="http://schemas.microsoft.com/office/word/2015/wordml/symex" xmlns:wpg="http://schemas.microsoft.com/office/word/2010/wordprocessingGroup" xmlns:wpi="http://schemas.microsoft.com/office/word/2010/wordprocessingInk" xmlns:wne="http://schemas.microsoft.com/office/word/2006/wordml" xmlns:wps="http://schemas.microsoft.com/office/word/2010/wordprocessingShape" mc:Ignorable="w14 w15 w16se w16cid w16 w16cex w16sdtdh w16du wp14">
   <w:abstractNum w:abstractNumId="0" w15:restartNumberingAfterBreak="0">
     <w:nsid w:val="24A8730C"/>
     <w:multiLevelType w:val="hybridMultilevel"/>
@@ -3549,7 +3595,7 @@
 </file>
 
 <file path=word/styles.xml><?xml version="1.0" encoding="utf-8"?>
-<w:styles xmlns:mc="http://schemas.openxmlformats.org/markup-compatibility/2006" xmlns:r="http://schemas.openxmlformats.org/officeDocument/2006/relationships" xmlns:w="http://schemas.openxmlformats.org/wordprocessingml/2006/main" xmlns:w14="http://schemas.microsoft.com/office/word/2010/wordml" xmlns:w15="http://schemas.microsoft.com/office/word/2012/wordml" xmlns:w16cex="http://schemas.microsoft.com/office/word/2018/wordml/cex" xmlns:w16cid="http://schemas.microsoft.com/office/word/2016/wordml/cid" xmlns:w16="http://schemas.microsoft.com/office/word/2018/wordml" xmlns:w16sdtdh="http://schemas.microsoft.com/office/word/2020/wordml/sdtdatahash" xmlns:w16se="http://schemas.microsoft.com/office/word/2015/wordml/symex" mc:Ignorable="w14 w15 w16se w16cid w16 w16cex w16sdtdh">
+<w:styles xmlns:mc="http://schemas.openxmlformats.org/markup-compatibility/2006" xmlns:r="http://schemas.openxmlformats.org/officeDocument/2006/relationships" xmlns:w="http://schemas.openxmlformats.org/wordprocessingml/2006/main" xmlns:w14="http://schemas.microsoft.com/office/word/2010/wordml" xmlns:w15="http://schemas.microsoft.com/office/word/2012/wordml" xmlns:w16cex="http://schemas.microsoft.com/office/word/2018/wordml/cex" xmlns:w16cid="http://schemas.microsoft.com/office/word/2016/wordml/cid" xmlns:w16="http://schemas.microsoft.com/office/word/2018/wordml" xmlns:w16du="http://schemas.microsoft.com/office/word/2023/wordml/word16du" xmlns:w16sdtdh="http://schemas.microsoft.com/office/word/2020/wordml/sdtdatahash" xmlns:w16se="http://schemas.microsoft.com/office/word/2015/wordml/symex" mc:Ignorable="w14 w15 w16se w16cid w16 w16cex w16sdtdh w16du">
   <w:docDefaults>
     <w:rPrDefault>
       <w:rPr>
@@ -4354,15 +4400,6 @@
 </file>
 
 <file path=customXml/item1.xml><?xml version="1.0" encoding="utf-8"?>
-<?mso-contentType ?>
-<FormTemplates xmlns="http://schemas.microsoft.com/sharepoint/v3/contenttype/forms">
-  <Display>DocumentLibraryForm</Display>
-  <Edit>DocumentLibraryForm</Edit>
-  <New>DocumentLibraryForm</New>
-</FormTemplates>
-</file>
-
-<file path=customXml/item2.xml><?xml version="1.0" encoding="utf-8"?>
 <p:properties xmlns:p="http://schemas.microsoft.com/office/2006/metadata/properties" xmlns:xsi="http://www.w3.org/2001/XMLSchema-instance" xmlns:pc="http://schemas.microsoft.com/office/infopath/2007/PartnerControls">
   <documentManagement>
     <TaxCatchAll xmlns="ab06a5aa-8e31-4bdb-9b13-38c58a92ec8a" xsi:nil="true"/>
@@ -4371,6 +4408,15 @@
     </lcf76f155ced4ddcb4097134ff3c332f>
   </documentManagement>
 </p:properties>
+</file>
+
+<file path=customXml/item2.xml><?xml version="1.0" encoding="utf-8"?>
+<?mso-contentType ?>
+<FormTemplates xmlns="http://schemas.microsoft.com/sharepoint/v3/contenttype/forms">
+  <Display>DocumentLibraryForm</Display>
+  <Edit>DocumentLibraryForm</Edit>
+  <New>DocumentLibraryForm</New>
+</FormTemplates>
 </file>
 
 <file path=customXml/item3.xml><?xml version="1.0" encoding="utf-8"?>
@@ -4621,21 +4667,25 @@
 </ct:contentTypeSchema>
 </file>
 
-<file path=customXml/itemProps1.xml><?xml version="1.0" encoding="utf-8"?>
-<ds:datastoreItem xmlns:ds="http://schemas.openxmlformats.org/officeDocument/2006/customXml" ds:itemID="{4FC8720E-CFA1-4B01-BDBB-0DB1D242BB50}">
-  <ds:schemaRefs>
-    <ds:schemaRef ds:uri="http://schemas.microsoft.com/sharepoint/v3/contenttype/forms"/>
-  </ds:schemaRefs>
-</ds:datastoreItem>
+<file path=customXml/item4.xml><?xml version="1.0" encoding="utf-8"?>
+<b:Sources xmlns:b="http://schemas.openxmlformats.org/officeDocument/2006/bibliography" xmlns="http://schemas.openxmlformats.org/officeDocument/2006/bibliography" SelectedStyle="\APASixthEditionOfficeOnline.xsl" StyleName="APA" Version="6"/>
 </file>
 
-<file path=customXml/itemProps2.xml><?xml version="1.0" encoding="utf-8"?>
+<file path=customXml/itemProps1.xml><?xml version="1.0" encoding="utf-8"?>
 <ds:datastoreItem xmlns:ds="http://schemas.openxmlformats.org/officeDocument/2006/customXml" ds:itemID="{7A2B5CF4-6C68-4F94-9F86-9A6D59D73656}">
   <ds:schemaRefs>
     <ds:schemaRef ds:uri="http://schemas.microsoft.com/office/2006/metadata/properties"/>
     <ds:schemaRef ds:uri="http://schemas.microsoft.com/office/infopath/2007/PartnerControls"/>
     <ds:schemaRef ds:uri="ab06a5aa-8e31-4bdb-9b13-38c58a92ec8a"/>
     <ds:schemaRef ds:uri="d2348753-baa8-4659-83d9-0a5292313e5f"/>
+  </ds:schemaRefs>
+</ds:datastoreItem>
+</file>
+
+<file path=customXml/itemProps2.xml><?xml version="1.0" encoding="utf-8"?>
+<ds:datastoreItem xmlns:ds="http://schemas.openxmlformats.org/officeDocument/2006/customXml" ds:itemID="{4FC8720E-CFA1-4B01-BDBB-0DB1D242BB50}">
+  <ds:schemaRefs>
+    <ds:schemaRef ds:uri="http://schemas.microsoft.com/sharepoint/v3/contenttype/forms"/>
   </ds:schemaRefs>
 </ds:datastoreItem>
 </file>
@@ -4658,4 +4708,12 @@
     <ds:schemaRef ds:uri="http://schemas.microsoft.com/internal/obd"/>
   </ds:schemaRefs>
 </ds:datastoreItem>
+</file>
+
+<file path=customXml/itemProps4.xml><?xml version="1.0" encoding="utf-8"?>
+<ds:datastoreItem xmlns:ds="http://schemas.openxmlformats.org/officeDocument/2006/customXml" ds:itemID="{647B3D8F-0C9A-4C07-BA2E-68BB41446031}">
+  <ds:schemaRefs>
+    <ds:schemaRef ds:uri="http://schemas.openxmlformats.org/officeDocument/2006/bibliography"/>
+  </ds:schemaRefs>
+</ds:datastoreItem>
 </file>
</xml_diff>